<commit_message>
MàJ de la planification sur l'avancement
</commit_message>
<xml_diff>
--- a/GD/Brouillon concept de jeu de société.docx
+++ b/GD/Brouillon concept de jeu de société.docx
@@ -45,12 +45,224 @@
     </w:p>
     <w:p>
       <w:r>
+        <w:rPr>
+          <w:noProof/>
+        </w:rPr>
+        <mc:AlternateContent>
+          <mc:Choice Requires="wps">
+            <w:drawing>
+              <wp:anchor distT="0" distB="0" distL="114300" distR="114300" simplePos="0" relativeHeight="251660288" behindDoc="0" locked="0" layoutInCell="1" allowOverlap="1" wp14:anchorId="1EFA3684" wp14:editId="0385FDD2">
+                <wp:simplePos x="0" y="0"/>
+                <wp:positionH relativeFrom="page">
+                  <wp:align>right</wp:align>
+                </wp:positionH>
+                <wp:positionV relativeFrom="paragraph">
+                  <wp:posOffset>420370</wp:posOffset>
+                </wp:positionV>
+                <wp:extent cx="1828800" cy="274320"/>
+                <wp:effectExtent l="0" t="0" r="0" b="0"/>
+                <wp:wrapNone/>
+                <wp:docPr id="2" name="Zone de texte 2"/>
+                <wp:cNvGraphicFramePr/>
+                <a:graphic xmlns:a="http://schemas.openxmlformats.org/drawingml/2006/main">
+                  <a:graphicData uri="http://schemas.microsoft.com/office/word/2010/wordprocessingShape">
+                    <wps:wsp>
+                      <wps:cNvSpPr txBox="1"/>
+                      <wps:spPr>
+                        <a:xfrm>
+                          <a:off x="0" y="0"/>
+                          <a:ext cx="1828800" cy="274320"/>
+                        </a:xfrm>
+                        <a:prstGeom prst="rect">
+                          <a:avLst/>
+                        </a:prstGeom>
+                        <a:noFill/>
+                        <a:ln w="6350">
+                          <a:noFill/>
+                        </a:ln>
+                      </wps:spPr>
+                      <wps:txbx>
+                        <w:txbxContent>
+                          <w:p>
+                            <w:pPr>
+                              <w:rPr>
+                                <w:color w:val="ED7D31" w:themeColor="accent2"/>
+                              </w:rPr>
+                            </w:pPr>
+                            <w:r>
+                              <w:rPr>
+                                <w:color w:val="ED7D31" w:themeColor="accent2"/>
+                              </w:rPr>
+                              <w:t>Crée par DEMANGE Célia</w:t>
+                            </w:r>
+                          </w:p>
+                        </w:txbxContent>
+                      </wps:txbx>
+                      <wps:bodyPr rot="0" spcFirstLastPara="0" vertOverflow="overflow" horzOverflow="overflow" vert="horz" wrap="square" lIns="91440" tIns="45720" rIns="91440" bIns="45720" numCol="1" spcCol="0" rtlCol="0" fromWordArt="0" anchor="t" anchorCtr="0" forceAA="0" compatLnSpc="1">
+                        <a:prstTxWarp prst="textNoShape">
+                          <a:avLst/>
+                        </a:prstTxWarp>
+                        <a:noAutofit/>
+                      </wps:bodyPr>
+                    </wps:wsp>
+                  </a:graphicData>
+                </a:graphic>
+                <wp14:sizeRelH relativeFrom="margin">
+                  <wp14:pctWidth>0</wp14:pctWidth>
+                </wp14:sizeRelH>
+                <wp14:sizeRelV relativeFrom="margin">
+                  <wp14:pctHeight>0</wp14:pctHeight>
+                </wp14:sizeRelV>
+              </wp:anchor>
+            </w:drawing>
+          </mc:Choice>
+          <mc:Fallback>
+            <w:pict>
+              <v:shapetype w14:anchorId="1EFA3684" id="_x0000_t202" coordsize="21600,21600" o:spt="202" path="m,l,21600r21600,l21600,xe">
+                <v:stroke joinstyle="miter"/>
+                <v:path gradientshapeok="t" o:connecttype="rect"/>
+              </v:shapetype>
+              <v:shape id="Zone de texte 2" o:spid="_x0000_s1026" type="#_x0000_t202" style="position:absolute;margin-left:92.8pt;margin-top:33.1pt;width:2in;height:21.6pt;z-index:251660288;visibility:visible;mso-wrap-style:square;mso-width-percent:0;mso-height-percent:0;mso-wrap-distance-left:9pt;mso-wrap-distance-top:0;mso-wrap-distance-right:9pt;mso-wrap-distance-bottom:0;mso-position-horizontal:right;mso-position-horizontal-relative:page;mso-position-vertical:absolute;mso-position-vertical-relative:text;mso-width-percent:0;mso-height-percent:0;mso-width-relative:margin;mso-height-relative:margin;v-text-anchor:top" o:gfxdata="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" filled="f" stroked="f" strokeweight=".5pt">
+                <v:textbox>
+                  <w:txbxContent>
+                    <w:p>
+                      <w:pPr>
+                        <w:rPr>
+                          <w:color w:val="ED7D31" w:themeColor="accent2"/>
+                        </w:rPr>
+                      </w:pPr>
+                      <w:r>
+                        <w:rPr>
+                          <w:color w:val="ED7D31" w:themeColor="accent2"/>
+                        </w:rPr>
+                        <w:t>Crée par DEMANGE Célia</w:t>
+                      </w:r>
+                    </w:p>
+                  </w:txbxContent>
+                </v:textbox>
+                <w10:wrap anchorx="page"/>
+              </v:shape>
+            </w:pict>
+          </mc:Fallback>
+        </mc:AlternateContent>
+      </w:r>
+      <w:r>
+        <w:rPr>
+          <w:noProof/>
+        </w:rPr>
+        <mc:AlternateContent>
+          <mc:Choice Requires="wps">
+            <w:drawing>
+              <wp:anchor distT="0" distB="0" distL="114300" distR="114300" simplePos="0" relativeHeight="251659264" behindDoc="0" locked="0" layoutInCell="1" allowOverlap="1" wp14:anchorId="66F7F994" wp14:editId="02F2A80B">
+                <wp:simplePos x="0" y="0"/>
+                <wp:positionH relativeFrom="column">
+                  <wp:posOffset>2323465</wp:posOffset>
+                </wp:positionH>
+                <wp:positionV relativeFrom="paragraph">
+                  <wp:posOffset>443230</wp:posOffset>
+                </wp:positionV>
+                <wp:extent cx="1120140" cy="525780"/>
+                <wp:effectExtent l="0" t="0" r="22860" b="26670"/>
+                <wp:wrapNone/>
+                <wp:docPr id="1" name="Rectangle 1"/>
+                <wp:cNvGraphicFramePr/>
+                <a:graphic xmlns:a="http://schemas.openxmlformats.org/drawingml/2006/main">
+                  <a:graphicData uri="http://schemas.microsoft.com/office/word/2010/wordprocessingShape">
+                    <wps:wsp>
+                      <wps:cNvSpPr/>
+                      <wps:spPr>
+                        <a:xfrm>
+                          <a:off x="0" y="0"/>
+                          <a:ext cx="1120140" cy="525780"/>
+                        </a:xfrm>
+                        <a:prstGeom prst="rect">
+                          <a:avLst/>
+                        </a:prstGeom>
+                        <a:noFill/>
+                      </wps:spPr>
+                      <wps:style>
+                        <a:lnRef idx="2">
+                          <a:schemeClr val="accent1">
+                            <a:shade val="50000"/>
+                          </a:schemeClr>
+                        </a:lnRef>
+                        <a:fillRef idx="1">
+                          <a:schemeClr val="accent1"/>
+                        </a:fillRef>
+                        <a:effectRef idx="0">
+                          <a:schemeClr val="accent1"/>
+                        </a:effectRef>
+                        <a:fontRef idx="minor">
+                          <a:schemeClr val="lt1"/>
+                        </a:fontRef>
+                      </wps:style>
+                      <wps:bodyPr rot="0" spcFirstLastPara="0" vertOverflow="overflow" horzOverflow="overflow" vert="horz" wrap="square" lIns="91440" tIns="45720" rIns="91440" bIns="45720" numCol="1" spcCol="0" rtlCol="0" fromWordArt="0" anchor="ctr" anchorCtr="0" forceAA="0" compatLnSpc="1">
+                        <a:prstTxWarp prst="textNoShape">
+                          <a:avLst/>
+                        </a:prstTxWarp>
+                        <a:noAutofit/>
+                      </wps:bodyPr>
+                    </wps:wsp>
+                  </a:graphicData>
+                </a:graphic>
+              </wp:anchor>
+            </w:drawing>
+          </mc:Choice>
+          <mc:Fallback>
+            <w:pict>
+              <v:rect w14:anchorId="5AD31E3E" id="Rectangle 1" o:spid="_x0000_s1026" style="position:absolute;margin-left:182.95pt;margin-top:34.9pt;width:88.2pt;height:41.4pt;z-index:251659264;visibility:visible;mso-wrap-style:square;mso-wrap-distance-left:9pt;mso-wrap-distance-top:0;mso-wrap-distance-right:9pt;mso-wrap-distance-bottom:0;mso-position-horizontal:absolute;mso-position-horizontal-relative:text;mso-position-vertical:absolute;mso-position-vertical-relative:text;v-text-anchor:middle" o:gfxdata="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" filled="f" strokecolor="#1f3763 [1604]" strokeweight="1pt"/>
+            </w:pict>
+          </mc:Fallback>
+        </mc:AlternateContent>
+      </w:r>
+      <w:r>
         <w:tab/>
         <w:t>-piochez une carte divination, lire le mot français et choisir entre les trois propositions de mots alsaciens. Les 3 autres joueurs doivent devinez quel mot alsacien correspond au mot français.</w:t>
       </w:r>
     </w:p>
     <w:p>
       <w:pPr>
+        <w:jc w:val="center"/>
+        <w:rPr>
+          <w:color w:val="5B9BD5" w:themeColor="accent5"/>
+        </w:rPr>
+      </w:pPr>
+      <w:r>
+        <w:rPr>
+          <w:color w:val="5B9BD5" w:themeColor="accent5"/>
+        </w:rPr>
+        <w:t>GAME CONCEPT</w:t>
+      </w:r>
+      <w:r>
+        <w:rPr>
+          <w:color w:val="5B9BD5" w:themeColor="accent5"/>
+        </w:rPr>
+        <w:t xml:space="preserve"> </w:t>
+      </w:r>
+    </w:p>
+    <w:p>
+      <w:pPr>
+        <w:jc w:val="center"/>
+        <w:rPr>
+          <w:color w:val="5B9BD5" w:themeColor="accent5"/>
+        </w:rPr>
+      </w:pPr>
+      <w:r>
+        <w:rPr>
+          <w:color w:val="5B9BD5" w:themeColor="accent5"/>
+        </w:rPr>
+        <w:t>Jeu de société</w:t>
+      </w:r>
+    </w:p>
+    <w:p>
+      <w:pPr>
+        <w:rPr>
+          <w:color w:val="ED7D31" w:themeColor="accent2"/>
+        </w:rPr>
+      </w:pPr>
+    </w:p>
+    <w:p>
+      <w:pPr>
         <w:rPr>
           <w:color w:val="ED7D31" w:themeColor="accent2"/>
         </w:rPr>
@@ -123,6 +335,12 @@
     </w:p>
     <w:p>
       <w:r>
+        <w:tab/>
+        <w:t>-faux diplôme</w:t>
+      </w:r>
+    </w:p>
+    <w:p>
+      <w:r>
         <w:t>-Information :</w:t>
       </w:r>
     </w:p>
@@ -153,6 +371,111 @@
     <w:p>
       <w:r>
         <w:t>-But du jeu : Obtenir le plus de point de maitrise pour gagner le diplôme du meilleur alsacien</w:t>
+      </w:r>
+    </w:p>
+    <w:p>
+      <w:r>
+        <w:t>-Mise en place : Séparer les cartes Articule, Divination et Gages en 3 tas de cartes au centre des joueurs </w:t>
+      </w:r>
+    </w:p>
+    <w:p>
+      <w:r>
+        <w:t>-Déroulement de la partie :</w:t>
+      </w:r>
+    </w:p>
+    <w:p>
+      <w:r>
+        <w:tab/>
+        <w:t>(Explication pour le tour d’un joueur)</w:t>
+      </w:r>
+    </w:p>
+    <w:p>
+      <w:r>
+        <w:tab/>
+        <w:t>1</w:t>
+      </w:r>
+      <w:r>
+        <w:rPr>
+          <w:vertAlign w:val="superscript"/>
+        </w:rPr>
+        <w:t>ère</w:t>
+      </w:r>
+      <w:r>
+        <w:t xml:space="preserve"> manche : Le joueur</w:t>
+      </w:r>
+      <w:r>
+        <w:t>1</w:t>
+      </w:r>
+      <w:r>
+        <w:t xml:space="preserve"> prend une carte Articule.</w:t>
+      </w:r>
+      <w:r>
+        <w:t xml:space="preserve"> Il choisit parmi les 3 difficultés de prononciation (chacune donne un nombre de points de maitrise différents : facile=1pt, moyen=2pts et difficile=3pts)</w:t>
+      </w:r>
+      <w:r>
+        <w:t xml:space="preserve"> S’il réussit à prononcer le mot correctement il gagne 1 pts de maîtrise, sinon il pioche une carte Gage et réalise l’action demandée. C’est au tour du joueur suivant.</w:t>
+      </w:r>
+    </w:p>
+    <w:p>
+      <w:r>
+        <w:lastRenderedPageBreak/>
+        <w:tab/>
+        <w:t>2</w:t>
+      </w:r>
+      <w:r>
+        <w:rPr>
+          <w:vertAlign w:val="superscript"/>
+        </w:rPr>
+        <w:t>ème</w:t>
+      </w:r>
+      <w:r>
+        <w:t xml:space="preserve"> manche : Lorsque le tour du joueur1 arrive à nouveau, c’est le début de la 2</w:t>
+      </w:r>
+      <w:r>
+        <w:rPr>
+          <w:vertAlign w:val="superscript"/>
+        </w:rPr>
+        <w:t>ème</w:t>
+      </w:r>
+      <w:r>
+        <w:t xml:space="preserve"> manche. Les joueurs adverses prennent une carte Divination. Si le joueur1 </w:t>
+      </w:r>
+      <w:r>
+        <w:t>arrive à trouver la bonne traduction, il gagne 1pts de maîtrise. Sinon il pioche une carte gage et réalise l’action demandé.</w:t>
+      </w:r>
+    </w:p>
+    <w:p>
+      <w:pPr>
+        <w:ind w:firstLine="708"/>
+      </w:pPr>
+      <w:r>
+        <w:t>Lorsque tous les joueurs ont fini la 2</w:t>
+      </w:r>
+      <w:r>
+        <w:rPr>
+          <w:vertAlign w:val="superscript"/>
+        </w:rPr>
+        <w:t>ème</w:t>
+      </w:r>
+      <w:r>
+        <w:t xml:space="preserve"> manche, on comptabilise le nombre total de point de maîtrise de</w:t>
+      </w:r>
+      <w:r>
+        <w:t xml:space="preserve"> </w:t>
+      </w:r>
+      <w:r>
+        <w:t>chaque joueur pour diplômer le meilleur alsacien.</w:t>
+      </w:r>
+    </w:p>
+    <w:p>
+      <w:r>
+        <w:t>-Condition de victoire :</w:t>
+      </w:r>
+    </w:p>
+    <w:p>
+      <w:r>
+        <w:tab/>
+        <w:t>Obtenir le plus de point de maitrise</w:t>
       </w:r>
     </w:p>
     <w:p/>

</xml_diff>